<commit_message>
update UI web interface
</commit_message>
<xml_diff>
--- a/doc/Technical Specification Document.docx
+++ b/doc/Technical Specification Document.docx
@@ -85,7 +85,7 @@
     <w:p>
       <w:r>
         <w:pict w14:anchorId="1A2D1053">
-          <v:rect id="_x0000_i1073" style="width:0;height:1.5pt" o:hralign="center" o:hrstd="t" o:hr="t" fillcolor="#a0a0a0" stroked="f"/>
+          <v:rect id="_x0000_i1025" style="width:0;height:1.5pt" o:hralign="center" o:hrstd="t" o:hr="t" fillcolor="#a0a0a0" stroked="f"/>
         </w:pict>
       </w:r>
     </w:p>
@@ -121,7 +121,7 @@
     <w:p>
       <w:r>
         <w:pict w14:anchorId="4DD80310">
-          <v:rect id="_x0000_i1074" style="width:0;height:1.5pt" o:hralign="center" o:hrstd="t" o:hr="t" fillcolor="#a0a0a0" stroked="f"/>
+          <v:rect id="_x0000_i1026" style="width:0;height:1.5pt" o:hralign="center" o:hrstd="t" o:hr="t" fillcolor="#a0a0a0" stroked="f"/>
         </w:pict>
       </w:r>
     </w:p>
@@ -579,7 +579,7 @@
     <w:p>
       <w:r>
         <w:pict w14:anchorId="72FA6A05">
-          <v:rect id="_x0000_i1075" style="width:0;height:1.5pt" o:hralign="center" o:hrstd="t" o:hr="t" fillcolor="#a0a0a0" stroked="f"/>
+          <v:rect id="_x0000_i1027" style="width:0;height:1.5pt" o:hralign="center" o:hrstd="t" o:hr="t" fillcolor="#a0a0a0" stroked="f"/>
         </w:pict>
       </w:r>
     </w:p>
@@ -656,7 +656,7 @@
     <w:p>
       <w:r>
         <w:pict w14:anchorId="0BC224E0">
-          <v:rect id="_x0000_i1076" style="width:0;height:1.5pt" o:hralign="center" o:hrstd="t" o:hr="t" fillcolor="#a0a0a0" stroked="f"/>
+          <v:rect id="_x0000_i1028" style="width:0;height:1.5pt" o:hralign="center" o:hrstd="t" o:hr="t" fillcolor="#a0a0a0" stroked="f"/>
         </w:pict>
       </w:r>
     </w:p>
@@ -942,7 +942,7 @@
     <w:p>
       <w:r>
         <w:pict w14:anchorId="320D5DF2">
-          <v:rect id="_x0000_i1077" style="width:0;height:1.5pt" o:hralign="center" o:hrstd="t" o:hr="t" fillcolor="#a0a0a0" stroked="f"/>
+          <v:rect id="_x0000_i1029" style="width:0;height:1.5pt" o:hralign="center" o:hrstd="t" o:hr="t" fillcolor="#a0a0a0" stroked="f"/>
         </w:pict>
       </w:r>
     </w:p>
@@ -1113,7 +1113,7 @@
     <w:p>
       <w:r>
         <w:pict w14:anchorId="45D9EC13">
-          <v:rect id="_x0000_i1078" style="width:0;height:1.5pt" o:hralign="center" o:hrstd="t" o:hr="t" fillcolor="#a0a0a0" stroked="f"/>
+          <v:rect id="_x0000_i1030" style="width:0;height:1.5pt" o:hralign="center" o:hrstd="t" o:hr="t" fillcolor="#a0a0a0" stroked="f"/>
         </w:pict>
       </w:r>
     </w:p>
@@ -1179,7 +1179,7 @@
     <w:p>
       <w:r>
         <w:pict w14:anchorId="5442629A">
-          <v:rect id="_x0000_i1079" style="width:0;height:1.5pt" o:hralign="center" o:hrstd="t" o:hr="t" fillcolor="#a0a0a0" stroked="f"/>
+          <v:rect id="_x0000_i1031" style="width:0;height:1.5pt" o:hralign="center" o:hrstd="t" o:hr="t" fillcolor="#a0a0a0" stroked="f"/>
         </w:pict>
       </w:r>
     </w:p>
@@ -1245,7 +1245,7 @@
     <w:p>
       <w:r>
         <w:pict w14:anchorId="11CD95A6">
-          <v:rect id="_x0000_i1080" style="width:0;height:1.5pt" o:hralign="center" o:hrstd="t" o:hr="t" fillcolor="#a0a0a0" stroked="f"/>
+          <v:rect id="_x0000_i1032" style="width:0;height:1.5pt" o:hralign="center" o:hrstd="t" o:hr="t" fillcolor="#a0a0a0" stroked="f"/>
         </w:pict>
       </w:r>
     </w:p>
@@ -1295,11 +1295,6 @@
       </w:pPr>
       <w:r>
         <w:t>Material properties reference</w:t>
-      </w:r>
-    </w:p>
-    <w:p>
-      <w:r>
-        <w:t>[End of Document]</w:t>
       </w:r>
     </w:p>
     <w:p/>
@@ -4961,6 +4956,7 @@
   <w:style w:type="character" w:default="1" w:styleId="DefaultParagraphFont">
     <w:name w:val="Default Paragraph Font"/>
     <w:uiPriority w:val="1"/>
+    <w:semiHidden/>
     <w:unhideWhenUsed/>
   </w:style>
   <w:style w:type="table" w:default="1" w:styleId="TableNormal">

</xml_diff>